<commit_message>
Adds Master Test Plan
</commit_message>
<xml_diff>
--- a/QA files/Test Report.docx
+++ b/QA files/Test Report.docx
@@ -32,6 +32,8 @@
                 <w:szCs w:val="32"/>
               </w:rPr>
             </w:pPr>
+            <w:bookmarkStart w:id="0" w:name="_GoBack"/>
+            <w:bookmarkEnd w:id="0"/>
             <w:r>
               <w:rPr>
                 <w:sz w:val="32"/>
@@ -1614,8 +1616,6 @@
               </w:rPr>
               <w:t>test_errorsAccuracy</w:t>
             </w:r>
-            <w:bookmarkStart w:id="0" w:name="_GoBack"/>
-            <w:bookmarkEnd w:id="0"/>
           </w:p>
         </w:tc>
         <w:tc>

</xml_diff>